<commit_message>
New map, new map names
</commit_message>
<xml_diff>
--- a/intro.docx
+++ b/intro.docx
@@ -2772,25 +2772,25 @@
       <w:r>
         <w:rPr>
           <w:rStyle w:val="FootnoteReference"/>
-          <w:color w:val="F00000"/>
+          <w:color w:val="FFFFFF" w:themeColor="background1"/>
         </w:rPr>
         <w:footnoteRef/>
       </w:r>
       <w:r>
         <w:rPr>
-          <w:color w:val="F00000"/>
+          <w:color w:val="FFFFFF" w:themeColor="background1"/>
         </w:rPr>
         <w:t xml:space="preserve"> Imagination</w:t>
       </w:r>
       <w:r>
         <w:rPr>
-          <w:color w:val="F00000"/>
+          <w:color w:val="FFFFFF" w:themeColor="background1"/>
         </w:rPr>
         <w:t xml:space="preserve"> </w:t>
       </w:r>
       <w:r>
         <w:rPr>
-          <w:color w:val="F00000"/>
+          <w:color w:val="FFFFFF" w:themeColor="background1"/>
         </w:rPr>
         <w:t>required</w:t>
       </w:r>
@@ -3635,7 +3635,7 @@
 </file>
 
 <file path=customXml/itemProps1.xml><?xml version="1.0" encoding="utf-8"?>
-<ds:datastoreItem xmlns:ds="http://schemas.openxmlformats.org/officeDocument/2006/customXml" ds:itemID="{D0CF76F2-574C-45EE-99DD-51811922C19B}">
+<ds:datastoreItem xmlns:ds="http://schemas.openxmlformats.org/officeDocument/2006/customXml" ds:itemID="{60BDE40D-4B7A-4021-9349-D3DEC9A4C085}">
   <ds:schemaRefs>
     <ds:schemaRef ds:uri="http://schemas.openxmlformats.org/officeDocument/2006/bibliography"/>
   </ds:schemaRefs>

</xml_diff>

<commit_message>
Small typo in intro doc
</commit_message>
<xml_diff>
--- a/intro.docx
+++ b/intro.docx
@@ -472,7 +472,6 @@
           <w:szCs w:val="28"/>
         </w:rPr>
       </w:pPr>
-      <w:proofErr w:type="spellStart"/>
       <w:r>
         <w:rPr>
           <w:rFonts w:ascii="Segoe UI" w:hAnsi="Segoe UI" w:cs="Segoe UI"/>
@@ -517,7 +516,6 @@
         </w:rPr>
         <w:t>Tag</w:t>
       </w:r>
-      <w:proofErr w:type="spellEnd"/>
       <w:r>
         <w:rPr>
           <w:rFonts w:ascii="Segoe UI" w:hAnsi="Segoe UI" w:cs="Segoe UI"/>
@@ -592,7 +590,6 @@
         </w:rPr>
         <w:t xml:space="preserve">, top-down shooter from the brilliant minds of </w:t>
       </w:r>
-      <w:proofErr w:type="spellStart"/>
       <w:r>
         <w:rPr>
           <w:rFonts w:ascii="Segoe UI" w:hAnsi="Segoe UI" w:cs="Segoe UI"/>
@@ -600,9 +597,50 @@
           <w:sz w:val="28"/>
           <w:szCs w:val="28"/>
         </w:rPr>
-        <w:t>Zhenyang</w:t>
-      </w:r>
-      <w:proofErr w:type="spellEnd"/>
+        <w:t xml:space="preserve">Zhenyang Cai </w:t>
+      </w:r>
+      <w:r>
+        <w:rPr>
+          <w:rFonts w:ascii="Segoe UI" w:hAnsi="Segoe UI" w:cs="Segoe UI"/>
+          <w:sz w:val="28"/>
+          <w:szCs w:val="28"/>
+        </w:rPr>
+        <w:t xml:space="preserve">and </w:t>
+      </w:r>
+      <w:r>
+        <w:rPr>
+          <w:rFonts w:ascii="Segoe UI" w:hAnsi="Segoe UI" w:cs="Segoe UI"/>
+          <w:color w:val="00B0F0"/>
+          <w:sz w:val="28"/>
+          <w:szCs w:val="28"/>
+        </w:rPr>
+        <w:t xml:space="preserve">Daniel Su. </w:t>
+      </w:r>
+      <w:r>
+        <w:rPr>
+          <w:rFonts w:ascii="Segoe UI" w:hAnsi="Segoe UI" w:cs="Segoe UI"/>
+          <w:sz w:val="28"/>
+          <w:szCs w:val="28"/>
+        </w:rPr>
+        <w:t xml:space="preserve">For reasons unbeknownst to you, you </w:t>
+      </w:r>
+      <w:r>
+        <w:rPr>
+          <w:rFonts w:ascii="Segoe UI" w:hAnsi="Segoe UI" w:cs="Segoe UI"/>
+          <w:color w:val="00A0FF"/>
+          <w:sz w:val="28"/>
+          <w:szCs w:val="28"/>
+        </w:rPr>
+        <w:t xml:space="preserve">find </w:t>
+      </w:r>
+      <w:r>
+        <w:rPr>
+          <w:rFonts w:ascii="Segoe UI" w:hAnsi="Segoe UI" w:cs="Segoe UI"/>
+          <w:sz w:val="28"/>
+          <w:szCs w:val="28"/>
+        </w:rPr>
+        <w:t xml:space="preserve">yourself trapped in a futuristic </w:t>
+      </w:r>
       <w:r>
         <w:rPr>
           <w:rFonts w:ascii="Segoe UI" w:hAnsi="Segoe UI" w:cs="Segoe UI"/>
@@ -610,15 +648,24 @@
           <w:sz w:val="28"/>
           <w:szCs w:val="28"/>
         </w:rPr>
-        <w:t xml:space="preserve"> Cai </w:t>
-      </w:r>
-      <w:r>
-        <w:rPr>
-          <w:rFonts w:ascii="Segoe UI" w:hAnsi="Segoe UI" w:cs="Segoe UI"/>
-          <w:sz w:val="28"/>
-          <w:szCs w:val="28"/>
-        </w:rPr>
-        <w:t xml:space="preserve">and </w:t>
+        <w:t>gladiator</w:t>
+      </w:r>
+      <w:r>
+        <w:rPr>
+          <w:rFonts w:ascii="Segoe UI" w:hAnsi="Segoe UI" w:cs="Segoe UI"/>
+          <w:color w:val="FF0000"/>
+          <w:sz w:val="28"/>
+          <w:szCs w:val="28"/>
+        </w:rPr>
+        <w:t xml:space="preserve"> arena </w:t>
+      </w:r>
+      <w:r>
+        <w:rPr>
+          <w:rFonts w:ascii="Segoe UI" w:hAnsi="Segoe UI" w:cs="Segoe UI"/>
+          <w:sz w:val="28"/>
+          <w:szCs w:val="28"/>
+        </w:rPr>
+        <w:t xml:space="preserve">where contestants compete not only for their </w:t>
       </w:r>
       <w:r>
         <w:rPr>
@@ -627,15 +674,230 @@
           <w:sz w:val="28"/>
           <w:szCs w:val="28"/>
         </w:rPr>
-        <w:t xml:space="preserve">Daniel Su. </w:t>
-      </w:r>
-      <w:r>
-        <w:rPr>
-          <w:rFonts w:ascii="Segoe UI" w:hAnsi="Segoe UI" w:cs="Segoe UI"/>
-          <w:sz w:val="28"/>
-          <w:szCs w:val="28"/>
-        </w:rPr>
-        <w:t xml:space="preserve">For reasons unbeknownst to you, you </w:t>
+        <w:t>freedom</w:t>
+      </w:r>
+      <w:r>
+        <w:rPr>
+          <w:rFonts w:ascii="Segoe UI" w:hAnsi="Segoe UI" w:cs="Segoe UI"/>
+          <w:sz w:val="28"/>
+          <w:szCs w:val="28"/>
+        </w:rPr>
+        <w:t xml:space="preserve">, but for their </w:t>
+      </w:r>
+      <w:r>
+        <w:rPr>
+          <w:rFonts w:ascii="Segoe UI" w:hAnsi="Segoe UI" w:cs="Segoe UI"/>
+          <w:color w:val="FF0000"/>
+          <w:sz w:val="28"/>
+          <w:szCs w:val="28"/>
+        </w:rPr>
+        <w:t>lives</w:t>
+      </w:r>
+      <w:r>
+        <w:rPr>
+          <w:rFonts w:ascii="Segoe UI" w:hAnsi="Segoe UI" w:cs="Segoe UI"/>
+          <w:sz w:val="28"/>
+          <w:szCs w:val="28"/>
+        </w:rPr>
+        <w:t xml:space="preserve">. Armed with nothing but an </w:t>
+      </w:r>
+      <w:r>
+        <w:rPr>
+          <w:rFonts w:ascii="Segoe UI" w:hAnsi="Segoe UI" w:cs="Segoe UI"/>
+          <w:color w:val="00B0F0"/>
+          <w:sz w:val="28"/>
+          <w:szCs w:val="28"/>
+        </w:rPr>
+        <w:t>alien laser rifle</w:t>
+      </w:r>
+      <w:r>
+        <w:rPr>
+          <w:rFonts w:ascii="Segoe UI" w:hAnsi="Segoe UI" w:cs="Segoe UI"/>
+          <w:sz w:val="28"/>
+          <w:szCs w:val="28"/>
+        </w:rPr>
+        <w:t xml:space="preserve">, can you fight your way out of </w:t>
+      </w:r>
+      <w:r>
+        <w:rPr>
+          <w:rFonts w:ascii="Segoe UI" w:hAnsi="Segoe UI" w:cs="Segoe UI"/>
+          <w:color w:val="FF0000"/>
+          <w:sz w:val="28"/>
+          <w:szCs w:val="28"/>
+        </w:rPr>
+        <w:t>certain doom</w:t>
+      </w:r>
+      <w:r>
+        <w:rPr>
+          <w:rFonts w:ascii="Segoe UI" w:hAnsi="Segoe UI" w:cs="Segoe UI"/>
+          <w:sz w:val="28"/>
+          <w:szCs w:val="28"/>
+        </w:rPr>
+        <w:t xml:space="preserve">? </w:t>
+      </w:r>
+    </w:p>
+    <w:p>
+      <w:pPr>
+        <w:rPr>
+          <w:rFonts w:ascii="Segoe UI" w:hAnsi="Segoe UI" w:cs="Segoe UI"/>
+          <w:sz w:val="28"/>
+          <w:szCs w:val="28"/>
+        </w:rPr>
+      </w:pPr>
+    </w:p>
+    <w:p>
+      <w:pPr>
+        <w:rPr>
+          <w:rFonts w:ascii="Segoe UI" w:hAnsi="Segoe UI" w:cs="Segoe UI"/>
+          <w:sz w:val="28"/>
+          <w:szCs w:val="28"/>
+        </w:rPr>
+      </w:pPr>
+    </w:p>
+    <w:p>
+      <w:pPr>
+        <w:rPr>
+          <w:rFonts w:ascii="Segoe UI" w:hAnsi="Segoe UI" w:cs="Segoe UI"/>
+          <w:sz w:val="28"/>
+          <w:szCs w:val="28"/>
+        </w:rPr>
+      </w:pPr>
+    </w:p>
+    <w:p>
+      <w:pPr>
+        <w:rPr>
+          <w:rFonts w:ascii="Segoe UI" w:hAnsi="Segoe UI" w:cs="Segoe UI"/>
+          <w:sz w:val="28"/>
+          <w:szCs w:val="28"/>
+        </w:rPr>
+      </w:pPr>
+    </w:p>
+    <w:p>
+      <w:pPr>
+        <w:rPr>
+          <w:rFonts w:ascii="Segoe UI" w:hAnsi="Segoe UI" w:cs="Segoe UI"/>
+          <w:sz w:val="28"/>
+          <w:szCs w:val="28"/>
+        </w:rPr>
+      </w:pPr>
+      <w:r>
+        <w:rPr>
+          <w:rFonts w:ascii="Segoe UI" w:hAnsi="Segoe UI" w:cs="Segoe UI"/>
+          <w:sz w:val="28"/>
+          <w:szCs w:val="28"/>
+        </w:rPr>
+        <w:t>…</w:t>
+      </w:r>
+    </w:p>
+    <w:p>
+      <w:pPr>
+        <w:rPr>
+          <w:rFonts w:ascii="Segoe UI" w:hAnsi="Segoe UI" w:cs="Segoe UI"/>
+          <w:sz w:val="28"/>
+          <w:szCs w:val="28"/>
+        </w:rPr>
+      </w:pPr>
+    </w:p>
+    <w:p>
+      <w:pPr>
+        <w:rPr>
+          <w:rFonts w:ascii="Segoe UI" w:hAnsi="Segoe UI" w:cs="Segoe UI"/>
+          <w:sz w:val="28"/>
+          <w:szCs w:val="28"/>
+        </w:rPr>
+      </w:pPr>
+    </w:p>
+    <w:p>
+      <w:pPr>
+        <w:rPr>
+          <w:rFonts w:ascii="Segoe UI" w:hAnsi="Segoe UI" w:cs="Segoe UI"/>
+          <w:sz w:val="28"/>
+          <w:szCs w:val="28"/>
+        </w:rPr>
+      </w:pPr>
+    </w:p>
+    <w:p>
+      <w:pPr>
+        <w:rPr>
+          <w:rFonts w:ascii="Segoe UI" w:hAnsi="Segoe UI" w:cs="Segoe UI"/>
+          <w:sz w:val="28"/>
+          <w:szCs w:val="28"/>
+        </w:rPr>
+      </w:pPr>
+    </w:p>
+    <w:p>
+      <w:pPr>
+        <w:rPr>
+          <w:rFonts w:ascii="Segoe UI" w:hAnsi="Segoe UI" w:cs="Segoe UI"/>
+          <w:sz w:val="28"/>
+          <w:szCs w:val="28"/>
+        </w:rPr>
+      </w:pPr>
+      <w:r>
+        <w:rPr>
+          <w:rFonts w:ascii="Segoe UI" w:hAnsi="Segoe UI" w:cs="Segoe UI"/>
+          <w:sz w:val="28"/>
+          <w:szCs w:val="28"/>
+        </w:rPr>
+        <w:t>Probably</w:t>
+      </w:r>
+      <w:r>
+        <w:rPr>
+          <w:rFonts w:ascii="Segoe UI" w:hAnsi="Segoe UI" w:cs="Segoe UI"/>
+          <w:sz w:val="28"/>
+          <w:szCs w:val="28"/>
+        </w:rPr>
+        <w:t xml:space="preserve"> not, but </w:t>
+      </w:r>
+      <w:r>
+        <w:rPr>
+          <w:rFonts w:ascii="Segoe UI" w:hAnsi="Segoe UI" w:cs="Segoe UI"/>
+          <w:sz w:val="28"/>
+          <w:szCs w:val="28"/>
+        </w:rPr>
+        <w:t xml:space="preserve">the story doesn’t matter (or even </w:t>
+      </w:r>
+      <w:r>
+        <w:rPr>
+          <w:rFonts w:ascii="Segoe UI" w:hAnsi="Segoe UI" w:cs="Segoe UI"/>
+          <w:color w:val="00B0F0"/>
+          <w:sz w:val="28"/>
+          <w:szCs w:val="28"/>
+        </w:rPr>
+        <w:t xml:space="preserve">exist </w:t>
+      </w:r>
+      <w:r>
+        <w:rPr>
+          <w:rFonts w:ascii="Segoe UI" w:hAnsi="Segoe UI" w:cs="Segoe UI"/>
+          <w:sz w:val="28"/>
+          <w:szCs w:val="28"/>
+        </w:rPr>
+        <w:t xml:space="preserve">in the first place) </w:t>
+      </w:r>
+      <w:r>
+        <w:rPr>
+          <w:rFonts w:ascii="Segoe UI" w:hAnsi="Segoe UI" w:cs="Segoe UI"/>
+          <w:color w:val="F00000"/>
+          <w:sz w:val="28"/>
+          <w:szCs w:val="28"/>
+        </w:rPr>
+        <w:t>here</w:t>
+      </w:r>
+      <w:r>
+        <w:rPr>
+          <w:rFonts w:ascii="Segoe UI" w:hAnsi="Segoe UI" w:cs="Segoe UI"/>
+          <w:sz w:val="28"/>
+          <w:szCs w:val="28"/>
+        </w:rPr>
+        <w:t xml:space="preserve">. </w:t>
+      </w:r>
+      <w:r>
+        <w:rPr>
+          <w:rFonts w:ascii="Segoe UI" w:hAnsi="Segoe UI" w:cs="Segoe UI"/>
+          <w:sz w:val="28"/>
+          <w:szCs w:val="28"/>
+        </w:rPr>
+        <w:t xml:space="preserve">We don’t bother with convoluted storylines or character building. </w:t>
       </w:r>
       <w:r>
         <w:rPr>
@@ -644,281 +906,6 @@
           <w:sz w:val="28"/>
           <w:szCs w:val="28"/>
         </w:rPr>
-        <w:t xml:space="preserve">find </w:t>
-      </w:r>
-      <w:r>
-        <w:rPr>
-          <w:rFonts w:ascii="Segoe UI" w:hAnsi="Segoe UI" w:cs="Segoe UI"/>
-          <w:sz w:val="28"/>
-          <w:szCs w:val="28"/>
-        </w:rPr>
-        <w:t xml:space="preserve">yourself trapped in a futuristic </w:t>
-      </w:r>
-      <w:r>
-        <w:rPr>
-          <w:rFonts w:ascii="Segoe UI" w:hAnsi="Segoe UI" w:cs="Segoe UI"/>
-          <w:color w:val="FF0000"/>
-          <w:sz w:val="28"/>
-          <w:szCs w:val="28"/>
-        </w:rPr>
-        <w:t>gladiator</w:t>
-      </w:r>
-      <w:r>
-        <w:rPr>
-          <w:rFonts w:ascii="Segoe UI" w:hAnsi="Segoe UI" w:cs="Segoe UI"/>
-          <w:color w:val="FF0000"/>
-          <w:sz w:val="28"/>
-          <w:szCs w:val="28"/>
-        </w:rPr>
-        <w:t xml:space="preserve"> arena </w:t>
-      </w:r>
-      <w:r>
-        <w:rPr>
-          <w:rFonts w:ascii="Segoe UI" w:hAnsi="Segoe UI" w:cs="Segoe UI"/>
-          <w:sz w:val="28"/>
-          <w:szCs w:val="28"/>
-        </w:rPr>
-        <w:t xml:space="preserve">where contestants compete not only for their </w:t>
-      </w:r>
-      <w:r>
-        <w:rPr>
-          <w:rFonts w:ascii="Segoe UI" w:hAnsi="Segoe UI" w:cs="Segoe UI"/>
-          <w:color w:val="00B0F0"/>
-          <w:sz w:val="28"/>
-          <w:szCs w:val="28"/>
-        </w:rPr>
-        <w:t>freedom</w:t>
-      </w:r>
-      <w:r>
-        <w:rPr>
-          <w:rFonts w:ascii="Segoe UI" w:hAnsi="Segoe UI" w:cs="Segoe UI"/>
-          <w:sz w:val="28"/>
-          <w:szCs w:val="28"/>
-        </w:rPr>
-        <w:t xml:space="preserve">, but for their </w:t>
-      </w:r>
-      <w:r>
-        <w:rPr>
-          <w:rFonts w:ascii="Segoe UI" w:hAnsi="Segoe UI" w:cs="Segoe UI"/>
-          <w:color w:val="FF0000"/>
-          <w:sz w:val="28"/>
-          <w:szCs w:val="28"/>
-        </w:rPr>
-        <w:t>lives</w:t>
-      </w:r>
-      <w:r>
-        <w:rPr>
-          <w:rFonts w:ascii="Segoe UI" w:hAnsi="Segoe UI" w:cs="Segoe UI"/>
-          <w:sz w:val="28"/>
-          <w:szCs w:val="28"/>
-        </w:rPr>
-        <w:t xml:space="preserve">. Armed with nothing but an </w:t>
-      </w:r>
-      <w:r>
-        <w:rPr>
-          <w:rFonts w:ascii="Segoe UI" w:hAnsi="Segoe UI" w:cs="Segoe UI"/>
-          <w:color w:val="00B0F0"/>
-          <w:sz w:val="28"/>
-          <w:szCs w:val="28"/>
-        </w:rPr>
-        <w:t>alien laser rifle</w:t>
-      </w:r>
-      <w:r>
-        <w:rPr>
-          <w:rFonts w:ascii="Segoe UI" w:hAnsi="Segoe UI" w:cs="Segoe UI"/>
-          <w:sz w:val="28"/>
-          <w:szCs w:val="28"/>
-        </w:rPr>
-        <w:t xml:space="preserve">, can you fight your way out of </w:t>
-      </w:r>
-      <w:r>
-        <w:rPr>
-          <w:rFonts w:ascii="Segoe UI" w:hAnsi="Segoe UI" w:cs="Segoe UI"/>
-          <w:color w:val="FF0000"/>
-          <w:sz w:val="28"/>
-          <w:szCs w:val="28"/>
-        </w:rPr>
-        <w:t>certain doom</w:t>
-      </w:r>
-      <w:r>
-        <w:rPr>
-          <w:rFonts w:ascii="Segoe UI" w:hAnsi="Segoe UI" w:cs="Segoe UI"/>
-          <w:sz w:val="28"/>
-          <w:szCs w:val="28"/>
-        </w:rPr>
-        <w:t xml:space="preserve">? </w:t>
-      </w:r>
-    </w:p>
-    <w:p>
-      <w:pPr>
-        <w:rPr>
-          <w:rFonts w:ascii="Segoe UI" w:hAnsi="Segoe UI" w:cs="Segoe UI"/>
-          <w:sz w:val="28"/>
-          <w:szCs w:val="28"/>
-        </w:rPr>
-      </w:pPr>
-    </w:p>
-    <w:p>
-      <w:pPr>
-        <w:rPr>
-          <w:rFonts w:ascii="Segoe UI" w:hAnsi="Segoe UI" w:cs="Segoe UI"/>
-          <w:sz w:val="28"/>
-          <w:szCs w:val="28"/>
-        </w:rPr>
-      </w:pPr>
-    </w:p>
-    <w:p>
-      <w:pPr>
-        <w:rPr>
-          <w:rFonts w:ascii="Segoe UI" w:hAnsi="Segoe UI" w:cs="Segoe UI"/>
-          <w:sz w:val="28"/>
-          <w:szCs w:val="28"/>
-        </w:rPr>
-      </w:pPr>
-    </w:p>
-    <w:p>
-      <w:pPr>
-        <w:rPr>
-          <w:rFonts w:ascii="Segoe UI" w:hAnsi="Segoe UI" w:cs="Segoe UI"/>
-          <w:sz w:val="28"/>
-          <w:szCs w:val="28"/>
-        </w:rPr>
-      </w:pPr>
-    </w:p>
-    <w:p>
-      <w:pPr>
-        <w:rPr>
-          <w:rFonts w:ascii="Segoe UI" w:hAnsi="Segoe UI" w:cs="Segoe UI"/>
-          <w:sz w:val="28"/>
-          <w:szCs w:val="28"/>
-        </w:rPr>
-      </w:pPr>
-      <w:r>
-        <w:rPr>
-          <w:rFonts w:ascii="Segoe UI" w:hAnsi="Segoe UI" w:cs="Segoe UI"/>
-          <w:sz w:val="28"/>
-          <w:szCs w:val="28"/>
-        </w:rPr>
-        <w:t>…</w:t>
-      </w:r>
-    </w:p>
-    <w:p>
-      <w:pPr>
-        <w:rPr>
-          <w:rFonts w:ascii="Segoe UI" w:hAnsi="Segoe UI" w:cs="Segoe UI"/>
-          <w:sz w:val="28"/>
-          <w:szCs w:val="28"/>
-        </w:rPr>
-      </w:pPr>
-    </w:p>
-    <w:p>
-      <w:pPr>
-        <w:rPr>
-          <w:rFonts w:ascii="Segoe UI" w:hAnsi="Segoe UI" w:cs="Segoe UI"/>
-          <w:sz w:val="28"/>
-          <w:szCs w:val="28"/>
-        </w:rPr>
-      </w:pPr>
-    </w:p>
-    <w:p>
-      <w:pPr>
-        <w:rPr>
-          <w:rFonts w:ascii="Segoe UI" w:hAnsi="Segoe UI" w:cs="Segoe UI"/>
-          <w:sz w:val="28"/>
-          <w:szCs w:val="28"/>
-        </w:rPr>
-      </w:pPr>
-    </w:p>
-    <w:p>
-      <w:pPr>
-        <w:rPr>
-          <w:rFonts w:ascii="Segoe UI" w:hAnsi="Segoe UI" w:cs="Segoe UI"/>
-          <w:sz w:val="28"/>
-          <w:szCs w:val="28"/>
-        </w:rPr>
-      </w:pPr>
-    </w:p>
-    <w:p>
-      <w:pPr>
-        <w:rPr>
-          <w:rFonts w:ascii="Segoe UI" w:hAnsi="Segoe UI" w:cs="Segoe UI"/>
-          <w:sz w:val="28"/>
-          <w:szCs w:val="28"/>
-        </w:rPr>
-      </w:pPr>
-      <w:r>
-        <w:rPr>
-          <w:rFonts w:ascii="Segoe UI" w:hAnsi="Segoe UI" w:cs="Segoe UI"/>
-          <w:sz w:val="28"/>
-          <w:szCs w:val="28"/>
-        </w:rPr>
-        <w:t>Probably</w:t>
-      </w:r>
-      <w:r>
-        <w:rPr>
-          <w:rFonts w:ascii="Segoe UI" w:hAnsi="Segoe UI" w:cs="Segoe UI"/>
-          <w:sz w:val="28"/>
-          <w:szCs w:val="28"/>
-        </w:rPr>
-        <w:t xml:space="preserve"> not, but </w:t>
-      </w:r>
-      <w:r>
-        <w:rPr>
-          <w:rFonts w:ascii="Segoe UI" w:hAnsi="Segoe UI" w:cs="Segoe UI"/>
-          <w:sz w:val="28"/>
-          <w:szCs w:val="28"/>
-        </w:rPr>
-        <w:t xml:space="preserve">the story doesn’t matter (or even </w:t>
-      </w:r>
-      <w:r>
-        <w:rPr>
-          <w:rFonts w:ascii="Segoe UI" w:hAnsi="Segoe UI" w:cs="Segoe UI"/>
-          <w:color w:val="00B0F0"/>
-          <w:sz w:val="28"/>
-          <w:szCs w:val="28"/>
-        </w:rPr>
-        <w:t xml:space="preserve">exist </w:t>
-      </w:r>
-      <w:r>
-        <w:rPr>
-          <w:rFonts w:ascii="Segoe UI" w:hAnsi="Segoe UI" w:cs="Segoe UI"/>
-          <w:sz w:val="28"/>
-          <w:szCs w:val="28"/>
-        </w:rPr>
-        <w:t xml:space="preserve">in the first place) </w:t>
-      </w:r>
-      <w:r>
-        <w:rPr>
-          <w:rFonts w:ascii="Segoe UI" w:hAnsi="Segoe UI" w:cs="Segoe UI"/>
-          <w:color w:val="F00000"/>
-          <w:sz w:val="28"/>
-          <w:szCs w:val="28"/>
-        </w:rPr>
-        <w:t>here</w:t>
-      </w:r>
-      <w:r>
-        <w:rPr>
-          <w:rFonts w:ascii="Segoe UI" w:hAnsi="Segoe UI" w:cs="Segoe UI"/>
-          <w:sz w:val="28"/>
-          <w:szCs w:val="28"/>
-        </w:rPr>
-        <w:t xml:space="preserve">. </w:t>
-      </w:r>
-      <w:r>
-        <w:rPr>
-          <w:rFonts w:ascii="Segoe UI" w:hAnsi="Segoe UI" w:cs="Segoe UI"/>
-          <w:sz w:val="28"/>
-          <w:szCs w:val="28"/>
-        </w:rPr>
-        <w:t xml:space="preserve">We don’t bother with convoluted storylines or character building. </w:t>
-      </w:r>
-      <w:r>
-        <w:rPr>
-          <w:rFonts w:ascii="Segoe UI" w:hAnsi="Segoe UI" w:cs="Segoe UI"/>
-          <w:color w:val="00A0FF"/>
-          <w:sz w:val="28"/>
-          <w:szCs w:val="28"/>
-        </w:rPr>
         <w:t xml:space="preserve">We </w:t>
       </w:r>
       <w:r>
@@ -927,16 +914,7 @@
           <w:sz w:val="28"/>
           <w:szCs w:val="28"/>
         </w:rPr>
-        <w:t xml:space="preserve">know what </w:t>
-      </w:r>
-      <w:proofErr w:type="spellStart"/>
-      <w:r>
-        <w:rPr>
-          <w:rFonts w:ascii="Segoe UI" w:hAnsi="Segoe UI" w:cs="Segoe UI"/>
-          <w:sz w:val="28"/>
-          <w:szCs w:val="28"/>
-        </w:rPr>
-        <w:t>Gamers</w:t>
+        <w:t>know what Gamers</w:t>
       </w:r>
       <w:r>
         <w:rPr>
@@ -945,7 +923,6 @@
         </w:rPr>
         <w:t>TM</w:t>
       </w:r>
-      <w:proofErr w:type="spellEnd"/>
       <w:r>
         <w:rPr>
           <w:rFonts w:ascii="Segoe UI" w:hAnsi="Segoe UI" w:cs="Segoe UI"/>
@@ -1147,25 +1124,7 @@
           <w:sz w:val="28"/>
           <w:szCs w:val="28"/>
         </w:rPr>
-        <w:t xml:space="preserve"> between your character and Mr. </w:t>
-      </w:r>
-      <w:proofErr w:type="spellStart"/>
-      <w:r>
-        <w:rPr>
-          <w:rFonts w:ascii="Segoe UI" w:hAnsi="Segoe UI" w:cs="Segoe UI"/>
-          <w:sz w:val="28"/>
-          <w:szCs w:val="28"/>
-        </w:rPr>
-        <w:t>whats</w:t>
-      </w:r>
-      <w:proofErr w:type="spellEnd"/>
-      <w:r>
-        <w:rPr>
-          <w:rFonts w:ascii="Segoe UI" w:hAnsi="Segoe UI" w:cs="Segoe UI"/>
-          <w:sz w:val="28"/>
-          <w:szCs w:val="28"/>
-        </w:rPr>
-        <w:t xml:space="preserve">-his-name-again. </w:t>
+        <w:t xml:space="preserve"> between your character and Mr. whats-his-name-again. </w:t>
       </w:r>
     </w:p>
     <w:p>
@@ -1319,7 +1278,6 @@
           <w:szCs w:val="28"/>
         </w:rPr>
       </w:pPr>
-      <w:proofErr w:type="spellStart"/>
       <w:r>
         <w:rPr>
           <w:rFonts w:ascii="Segoe UI" w:hAnsi="Segoe UI" w:cs="Segoe UI"/>
@@ -1342,7 +1300,6 @@
         </w:rPr>
         <w:t>Tag</w:t>
       </w:r>
-      <w:proofErr w:type="spellEnd"/>
       <w:r>
         <w:rPr>
           <w:rFonts w:ascii="Segoe UI" w:hAnsi="Segoe UI" w:cs="Segoe UI"/>
@@ -1361,17 +1318,7 @@
           <w:sz w:val="28"/>
           <w:szCs w:val="28"/>
         </w:rPr>
-        <w:t xml:space="preserve">is the first </w:t>
-      </w:r>
-      <w:proofErr w:type="spellStart"/>
-      <w:r>
-        <w:rPr>
-          <w:rFonts w:ascii="Segoe UI" w:hAnsi="Segoe UI" w:cs="Segoe UI"/>
-          <w:color w:val="FFFFFF" w:themeColor="background1"/>
-          <w:sz w:val="28"/>
-          <w:szCs w:val="28"/>
-        </w:rPr>
-        <w:t>VideoGame</w:t>
+        <w:t>is the first VideoGame</w:t>
       </w:r>
       <w:r>
         <w:rPr>
@@ -1381,7 +1328,6 @@
         </w:rPr>
         <w:t>TM</w:t>
       </w:r>
-      <w:proofErr w:type="spellEnd"/>
       <w:r>
         <w:rPr>
           <w:rFonts w:ascii="Segoe UI" w:hAnsi="Segoe UI" w:cs="Segoe UI"/>
@@ -1648,8 +1594,6 @@
           <w:szCs w:val="28"/>
         </w:rPr>
       </w:pPr>
-      <w:bookmarkStart w:id="0" w:name="_GoBack"/>
-      <w:bookmarkEnd w:id="0"/>
     </w:p>
     <w:p>
       <w:pPr>
@@ -1895,7 +1839,27 @@
           <w:sz w:val="28"/>
           <w:szCs w:val="28"/>
         </w:rPr>
-        <w:t>D – Move Right</w:t>
+        <w:t xml:space="preserve">D – Move </w:t>
+      </w:r>
+      <w:r>
+        <w:rPr>
+          <w:rFonts w:ascii="Segoe UI" w:hAnsi="Segoe UI" w:cs="Segoe UI"/>
+          <w:color w:val="FFFFFF" w:themeColor="background1"/>
+          <w:sz w:val="28"/>
+          <w:szCs w:val="28"/>
+        </w:rPr>
+        <w:t>r</w:t>
+      </w:r>
+      <w:bookmarkStart w:id="0" w:name="_GoBack"/>
+      <w:bookmarkEnd w:id="0"/>
+      <w:r>
+        <w:rPr>
+          <w:rFonts w:ascii="Segoe UI" w:hAnsi="Segoe UI" w:cs="Segoe UI"/>
+          <w:color w:val="FFFFFF" w:themeColor="background1"/>
+          <w:sz w:val="28"/>
+          <w:szCs w:val="28"/>
+        </w:rPr>
+        <w:t>ight</w:t>
       </w:r>
     </w:p>
     <w:p>
@@ -2389,27 +2353,7 @@
           <w:sz w:val="28"/>
           <w:szCs w:val="28"/>
         </w:rPr>
-        <w:t xml:space="preserve"> is our </w:t>
-      </w:r>
-      <w:proofErr w:type="spellStart"/>
-      <w:r>
-        <w:rPr>
-          <w:rFonts w:ascii="Segoe UI" w:hAnsi="Segoe UI" w:cs="Segoe UI"/>
-          <w:color w:val="FFFFFF" w:themeColor="background1"/>
-          <w:sz w:val="28"/>
-          <w:szCs w:val="28"/>
-        </w:rPr>
-        <w:t>Github</w:t>
-      </w:r>
-      <w:proofErr w:type="spellEnd"/>
-      <w:r>
-        <w:rPr>
-          <w:rFonts w:ascii="Segoe UI" w:hAnsi="Segoe UI" w:cs="Segoe UI"/>
-          <w:color w:val="FFFFFF" w:themeColor="background1"/>
-          <w:sz w:val="28"/>
-          <w:szCs w:val="28"/>
-        </w:rPr>
-        <w:t xml:space="preserve"> repo, if </w:t>
+        <w:t xml:space="preserve"> is our Github repo, if </w:t>
       </w:r>
       <w:r>
         <w:rPr>
@@ -2456,7 +2400,6 @@
         </w:rPr>
         <w:t xml:space="preserve"> in </w:t>
       </w:r>
-      <w:proofErr w:type="spellStart"/>
       <w:r>
         <w:rPr>
           <w:rFonts w:ascii="Segoe UI" w:hAnsi="Segoe UI" w:cs="Segoe UI"/>
@@ -2464,17 +2407,7 @@
           <w:sz w:val="28"/>
           <w:szCs w:val="28"/>
         </w:rPr>
-        <w:t>slo-mo</w:t>
-      </w:r>
-      <w:proofErr w:type="spellEnd"/>
-      <w:r>
-        <w:rPr>
-          <w:rFonts w:ascii="Segoe UI" w:hAnsi="Segoe UI" w:cs="Segoe UI"/>
-          <w:color w:val="00B0F0"/>
-          <w:sz w:val="28"/>
-          <w:szCs w:val="28"/>
-        </w:rPr>
-        <w:t xml:space="preserve"> </w:t>
+        <w:t xml:space="preserve">slo-mo </w:t>
       </w:r>
       <w:r>
         <w:rPr>
@@ -2577,7 +2510,6 @@
           <w:szCs w:val="28"/>
         </w:rPr>
       </w:pPr>
-      <w:proofErr w:type="spellStart"/>
       <w:r>
         <w:rPr>
           <w:rFonts w:ascii="Segoe UI" w:hAnsi="Segoe UI" w:cs="Segoe UI"/>
@@ -2585,17 +2517,7 @@
           <w:sz w:val="28"/>
           <w:szCs w:val="28"/>
         </w:rPr>
-        <w:t>Zhenyang</w:t>
-      </w:r>
-      <w:proofErr w:type="spellEnd"/>
-      <w:r>
-        <w:rPr>
-          <w:rFonts w:ascii="Segoe UI" w:hAnsi="Segoe UI" w:cs="Segoe UI"/>
-          <w:color w:val="F00000"/>
-          <w:sz w:val="28"/>
-          <w:szCs w:val="28"/>
-        </w:rPr>
-        <w:t xml:space="preserve"> Cai</w:t>
+        <w:t>Zhenyang Cai</w:t>
       </w:r>
       <w:r>
         <w:rPr>
@@ -3635,7 +3557,7 @@
 </file>
 
 <file path=customXml/itemProps1.xml><?xml version="1.0" encoding="utf-8"?>
-<ds:datastoreItem xmlns:ds="http://schemas.openxmlformats.org/officeDocument/2006/customXml" ds:itemID="{60BDE40D-4B7A-4021-9349-D3DEC9A4C085}">
+<ds:datastoreItem xmlns:ds="http://schemas.openxmlformats.org/officeDocument/2006/customXml" ds:itemID="{24B1B5C0-CA6C-4D49-A6D0-39FCD1A353EF}">
   <ds:schemaRefs>
     <ds:schemaRef ds:uri="http://schemas.openxmlformats.org/officeDocument/2006/bibliography"/>
   </ds:schemaRefs>

</xml_diff>

<commit_message>
new map, updated intro package
hey look i finally made a map
</commit_message>
<xml_diff>
--- a/intro.docx
+++ b/intro.docx
@@ -472,6 +472,7 @@
           <w:szCs w:val="28"/>
         </w:rPr>
       </w:pPr>
+      <w:proofErr w:type="spellStart"/>
       <w:r>
         <w:rPr>
           <w:rFonts w:ascii="Segoe UI" w:hAnsi="Segoe UI" w:cs="Segoe UI"/>
@@ -516,6 +517,7 @@
         </w:rPr>
         <w:t>Tag</w:t>
       </w:r>
+      <w:proofErr w:type="spellEnd"/>
       <w:r>
         <w:rPr>
           <w:rFonts w:ascii="Segoe UI" w:hAnsi="Segoe UI" w:cs="Segoe UI"/>
@@ -614,7 +616,27 @@
           <w:sz w:val="28"/>
           <w:szCs w:val="28"/>
         </w:rPr>
-        <w:t xml:space="preserve">Daniel Su. </w:t>
+        <w:t xml:space="preserve">Daniel </w:t>
+      </w:r>
+      <w:proofErr w:type="spellStart"/>
+      <w:r>
+        <w:rPr>
+          <w:rFonts w:ascii="Segoe UI" w:hAnsi="Segoe UI" w:cs="Segoe UI"/>
+          <w:color w:val="00B0F0"/>
+          <w:sz w:val="28"/>
+          <w:szCs w:val="28"/>
+        </w:rPr>
+        <w:t>Su</w:t>
+      </w:r>
+      <w:proofErr w:type="spellEnd"/>
+      <w:r>
+        <w:rPr>
+          <w:rFonts w:ascii="Segoe UI" w:hAnsi="Segoe UI" w:cs="Segoe UI"/>
+          <w:color w:val="00B0F0"/>
+          <w:sz w:val="28"/>
+          <w:szCs w:val="28"/>
+        </w:rPr>
+        <w:t xml:space="preserve">. </w:t>
       </w:r>
       <w:r>
         <w:rPr>
@@ -914,7 +936,16 @@
           <w:sz w:val="28"/>
           <w:szCs w:val="28"/>
         </w:rPr>
-        <w:t>know what Gamers</w:t>
+        <w:t xml:space="preserve">know what </w:t>
+      </w:r>
+      <w:proofErr w:type="spellStart"/>
+      <w:r>
+        <w:rPr>
+          <w:rFonts w:ascii="Segoe UI" w:hAnsi="Segoe UI" w:cs="Segoe UI"/>
+          <w:sz w:val="28"/>
+          <w:szCs w:val="28"/>
+        </w:rPr>
+        <w:t>Gamers</w:t>
       </w:r>
       <w:r>
         <w:rPr>
@@ -923,6 +954,7 @@
         </w:rPr>
         <w:t>TM</w:t>
       </w:r>
+      <w:proofErr w:type="spellEnd"/>
       <w:r>
         <w:rPr>
           <w:rFonts w:ascii="Segoe UI" w:hAnsi="Segoe UI" w:cs="Segoe UI"/>
@@ -1124,7 +1156,25 @@
           <w:sz w:val="28"/>
           <w:szCs w:val="28"/>
         </w:rPr>
-        <w:t xml:space="preserve"> between your character and Mr. whats-his-name-again. </w:t>
+        <w:t xml:space="preserve"> between your character and Mr. </w:t>
+      </w:r>
+      <w:proofErr w:type="spellStart"/>
+      <w:r>
+        <w:rPr>
+          <w:rFonts w:ascii="Segoe UI" w:hAnsi="Segoe UI" w:cs="Segoe UI"/>
+          <w:sz w:val="28"/>
+          <w:szCs w:val="28"/>
+        </w:rPr>
+        <w:t>whats</w:t>
+      </w:r>
+      <w:proofErr w:type="spellEnd"/>
+      <w:r>
+        <w:rPr>
+          <w:rFonts w:ascii="Segoe UI" w:hAnsi="Segoe UI" w:cs="Segoe UI"/>
+          <w:sz w:val="28"/>
+          <w:szCs w:val="28"/>
+        </w:rPr>
+        <w:t xml:space="preserve">-his-name-again. </w:t>
       </w:r>
     </w:p>
     <w:p>
@@ -1278,6 +1328,7 @@
           <w:szCs w:val="28"/>
         </w:rPr>
       </w:pPr>
+      <w:proofErr w:type="spellStart"/>
       <w:r>
         <w:rPr>
           <w:rFonts w:ascii="Segoe UI" w:hAnsi="Segoe UI" w:cs="Segoe UI"/>
@@ -1300,6 +1351,7 @@
         </w:rPr>
         <w:t>Tag</w:t>
       </w:r>
+      <w:proofErr w:type="spellEnd"/>
       <w:r>
         <w:rPr>
           <w:rFonts w:ascii="Segoe UI" w:hAnsi="Segoe UI" w:cs="Segoe UI"/>
@@ -1318,7 +1370,17 @@
           <w:sz w:val="28"/>
           <w:szCs w:val="28"/>
         </w:rPr>
-        <w:t>is the first VideoGame</w:t>
+        <w:t xml:space="preserve">is the first </w:t>
+      </w:r>
+      <w:proofErr w:type="spellStart"/>
+      <w:r>
+        <w:rPr>
+          <w:rFonts w:ascii="Segoe UI" w:hAnsi="Segoe UI" w:cs="Segoe UI"/>
+          <w:color w:val="FFFFFF" w:themeColor="background1"/>
+          <w:sz w:val="28"/>
+          <w:szCs w:val="28"/>
+        </w:rPr>
+        <w:t>VideoGame</w:t>
       </w:r>
       <w:r>
         <w:rPr>
@@ -1328,6 +1390,7 @@
         </w:rPr>
         <w:t>TM</w:t>
       </w:r>
+      <w:proofErr w:type="spellEnd"/>
       <w:r>
         <w:rPr>
           <w:rFonts w:ascii="Segoe UI" w:hAnsi="Segoe UI" w:cs="Segoe UI"/>
@@ -1850,6 +1913,432 @@
         </w:rPr>
         <w:t>r</w:t>
       </w:r>
+      <w:r>
+        <w:rPr>
+          <w:rFonts w:ascii="Segoe UI" w:hAnsi="Segoe UI" w:cs="Segoe UI"/>
+          <w:color w:val="FFFFFF" w:themeColor="background1"/>
+          <w:sz w:val="28"/>
+          <w:szCs w:val="28"/>
+        </w:rPr>
+        <w:t>ight</w:t>
+      </w:r>
+    </w:p>
+    <w:p>
+      <w:pPr>
+        <w:jc w:val="both"/>
+        <w:rPr>
+          <w:rFonts w:ascii="Segoe UI" w:hAnsi="Segoe UI" w:cs="Segoe UI"/>
+          <w:color w:val="FFFFFF" w:themeColor="background1"/>
+          <w:sz w:val="28"/>
+          <w:szCs w:val="28"/>
+        </w:rPr>
+      </w:pPr>
+      <w:r>
+        <w:rPr>
+          <w:rFonts w:ascii="Segoe UI" w:hAnsi="Segoe UI" w:cs="Segoe UI"/>
+          <w:color w:val="FFFFFF" w:themeColor="background1"/>
+          <w:sz w:val="28"/>
+          <w:szCs w:val="28"/>
+        </w:rPr>
+        <w:t xml:space="preserve">Shift </w:t>
+      </w:r>
+      <w:r>
+        <w:rPr>
+          <w:rFonts w:ascii="Segoe UI" w:hAnsi="Segoe UI" w:cs="Segoe UI"/>
+          <w:color w:val="FFFFFF" w:themeColor="background1"/>
+          <w:sz w:val="28"/>
+          <w:szCs w:val="28"/>
+        </w:rPr>
+        <w:t>–</w:t>
+      </w:r>
+      <w:r>
+        <w:rPr>
+          <w:rFonts w:ascii="Segoe UI" w:hAnsi="Segoe UI" w:cs="Segoe UI"/>
+          <w:color w:val="FFFFFF" w:themeColor="background1"/>
+          <w:sz w:val="28"/>
+          <w:szCs w:val="28"/>
+        </w:rPr>
+        <w:t xml:space="preserve"> Sprin</w:t>
+      </w:r>
+      <w:r>
+        <w:rPr>
+          <w:rFonts w:ascii="Segoe UI" w:hAnsi="Segoe UI" w:cs="Segoe UI"/>
+          <w:color w:val="FFFFFF" w:themeColor="background1"/>
+          <w:sz w:val="28"/>
+          <w:szCs w:val="28"/>
+        </w:rPr>
+        <w:t>t</w:t>
+      </w:r>
+    </w:p>
+    <w:p>
+      <w:pPr>
+        <w:jc w:val="both"/>
+        <w:rPr>
+          <w:rFonts w:ascii="Segoe UI" w:hAnsi="Segoe UI" w:cs="Segoe UI"/>
+          <w:color w:val="FFFFFF" w:themeColor="background1"/>
+          <w:sz w:val="28"/>
+          <w:szCs w:val="28"/>
+        </w:rPr>
+      </w:pPr>
+    </w:p>
+    <w:p>
+      <w:pPr>
+        <w:jc w:val="both"/>
+        <w:rPr>
+          <w:rFonts w:ascii="Segoe UI" w:hAnsi="Segoe UI" w:cs="Segoe UI"/>
+          <w:color w:val="FFFFFF" w:themeColor="background1"/>
+          <w:sz w:val="28"/>
+          <w:szCs w:val="28"/>
+        </w:rPr>
+      </w:pPr>
+      <w:r>
+        <w:rPr>
+          <w:rFonts w:ascii="Segoe UI" w:hAnsi="Segoe UI" w:cs="Segoe UI"/>
+          <w:color w:val="FFFFFF" w:themeColor="background1"/>
+          <w:sz w:val="28"/>
+          <w:szCs w:val="28"/>
+        </w:rPr>
+        <w:t>Mouse - Aim</w:t>
+      </w:r>
+    </w:p>
+    <w:p>
+      <w:pPr>
+        <w:jc w:val="both"/>
+        <w:rPr>
+          <w:rFonts w:ascii="Segoe UI" w:hAnsi="Segoe UI" w:cs="Segoe UI"/>
+          <w:color w:val="FFFFFF" w:themeColor="background1"/>
+          <w:sz w:val="28"/>
+          <w:szCs w:val="28"/>
+        </w:rPr>
+      </w:pPr>
+      <w:r>
+        <w:rPr>
+          <w:rFonts w:ascii="Segoe UI" w:hAnsi="Segoe UI" w:cs="Segoe UI"/>
+          <w:color w:val="FFFFFF" w:themeColor="background1"/>
+          <w:sz w:val="28"/>
+          <w:szCs w:val="28"/>
+        </w:rPr>
+        <w:t>Left Click (LMB) – Shoot</w:t>
+      </w:r>
+    </w:p>
+    <w:p>
+      <w:pPr>
+        <w:jc w:val="both"/>
+        <w:rPr>
+          <w:rFonts w:ascii="Segoe UI" w:hAnsi="Segoe UI" w:cs="Segoe UI"/>
+          <w:color w:val="FFFFFF" w:themeColor="background1"/>
+          <w:sz w:val="28"/>
+          <w:szCs w:val="28"/>
+        </w:rPr>
+      </w:pPr>
+      <w:r>
+        <w:rPr>
+          <w:rFonts w:ascii="Segoe UI" w:hAnsi="Segoe UI" w:cs="Segoe UI"/>
+          <w:color w:val="FFFFFF" w:themeColor="background1"/>
+          <w:sz w:val="28"/>
+          <w:szCs w:val="28"/>
+        </w:rPr>
+        <w:t>Right Click (RMB) – Shoot</w:t>
+      </w:r>
+    </w:p>
+    <w:p>
+      <w:pPr>
+        <w:jc w:val="both"/>
+        <w:rPr>
+          <w:rFonts w:ascii="Segoe UI" w:hAnsi="Segoe UI" w:cs="Segoe UI"/>
+          <w:color w:val="FFFFFF" w:themeColor="background1"/>
+          <w:sz w:val="28"/>
+          <w:szCs w:val="28"/>
+        </w:rPr>
+      </w:pPr>
+      <w:r>
+        <w:rPr>
+          <w:rFonts w:ascii="Segoe UI" w:hAnsi="Segoe UI" w:cs="Segoe UI"/>
+          <w:color w:val="FFFFFF" w:themeColor="background1"/>
+          <w:sz w:val="28"/>
+          <w:szCs w:val="28"/>
+        </w:rPr>
+        <w:t xml:space="preserve">Middle Click (MMB) </w:t>
+      </w:r>
+      <w:r>
+        <w:rPr>
+          <w:rFonts w:ascii="Segoe UI" w:hAnsi="Segoe UI" w:cs="Segoe UI"/>
+          <w:color w:val="FFFFFF" w:themeColor="background1"/>
+          <w:sz w:val="28"/>
+          <w:szCs w:val="28"/>
+        </w:rPr>
+        <w:t>–</w:t>
+      </w:r>
+      <w:r>
+        <w:rPr>
+          <w:rFonts w:ascii="Segoe UI" w:hAnsi="Segoe UI" w:cs="Segoe UI"/>
+          <w:color w:val="FFFFFF" w:themeColor="background1"/>
+          <w:sz w:val="28"/>
+          <w:szCs w:val="28"/>
+        </w:rPr>
+        <w:t xml:space="preserve"> Shoot</w:t>
+      </w:r>
+    </w:p>
+    <w:p>
+      <w:pPr>
+        <w:jc w:val="both"/>
+        <w:rPr>
+          <w:rFonts w:ascii="Segoe UI" w:hAnsi="Segoe UI" w:cs="Segoe UI"/>
+          <w:color w:val="FFFFFF" w:themeColor="background1"/>
+          <w:sz w:val="28"/>
+          <w:szCs w:val="28"/>
+        </w:rPr>
+      </w:pPr>
+      <w:r>
+        <w:rPr>
+          <w:rFonts w:ascii="Segoe UI" w:hAnsi="Segoe UI" w:cs="Segoe UI"/>
+          <w:i/>
+          <w:iCs/>
+          <w:color w:val="FFFFFF" w:themeColor="background1"/>
+          <w:sz w:val="28"/>
+          <w:szCs w:val="28"/>
+        </w:rPr>
+        <w:t xml:space="preserve">Insert </w:t>
+      </w:r>
+      <w:r>
+        <w:rPr>
+          <w:rFonts w:ascii="Segoe UI" w:hAnsi="Segoe UI" w:cs="Segoe UI"/>
+          <w:i/>
+          <w:iCs/>
+          <w:color w:val="FFFFFF" w:themeColor="background1"/>
+          <w:sz w:val="28"/>
+          <w:szCs w:val="28"/>
+        </w:rPr>
+        <w:t xml:space="preserve">Any Other </w:t>
+      </w:r>
+      <w:r>
+        <w:rPr>
+          <w:rFonts w:ascii="Segoe UI" w:hAnsi="Segoe UI" w:cs="Segoe UI"/>
+          <w:i/>
+          <w:iCs/>
+          <w:color w:val="FFFFFF" w:themeColor="background1"/>
+          <w:sz w:val="28"/>
+          <w:szCs w:val="28"/>
+        </w:rPr>
+        <w:t>Mouse Button Here</w:t>
+      </w:r>
+      <w:r>
+        <w:rPr>
+          <w:rFonts w:ascii="Segoe UI" w:hAnsi="Segoe UI" w:cs="Segoe UI"/>
+          <w:color w:val="FFFFFF" w:themeColor="background1"/>
+          <w:sz w:val="28"/>
+          <w:szCs w:val="28"/>
+        </w:rPr>
+        <w:t xml:space="preserve"> </w:t>
+      </w:r>
+      <w:r>
+        <w:rPr>
+          <w:rFonts w:ascii="Segoe UI" w:hAnsi="Segoe UI" w:cs="Segoe UI"/>
+          <w:color w:val="FFFFFF" w:themeColor="background1"/>
+          <w:sz w:val="28"/>
+          <w:szCs w:val="28"/>
+        </w:rPr>
+        <w:t>–</w:t>
+      </w:r>
+      <w:r>
+        <w:rPr>
+          <w:rFonts w:ascii="Segoe UI" w:hAnsi="Segoe UI" w:cs="Segoe UI"/>
+          <w:color w:val="FFFFFF" w:themeColor="background1"/>
+          <w:sz w:val="28"/>
+          <w:szCs w:val="28"/>
+        </w:rPr>
+        <w:t xml:space="preserve"> Shoot</w:t>
+      </w:r>
+    </w:p>
+    <w:p>
+      <w:pPr>
+        <w:jc w:val="both"/>
+        <w:rPr>
+          <w:rFonts w:ascii="Segoe UI" w:hAnsi="Segoe UI" w:cs="Segoe UI"/>
+          <w:color w:val="FFFFFF" w:themeColor="background1"/>
+          <w:sz w:val="28"/>
+          <w:szCs w:val="28"/>
+        </w:rPr>
+      </w:pPr>
+    </w:p>
+    <w:p>
+      <w:pPr>
+        <w:jc w:val="both"/>
+        <w:rPr>
+          <w:rFonts w:ascii="Segoe UI" w:hAnsi="Segoe UI" w:cs="Segoe UI"/>
+          <w:color w:val="FFFFFF" w:themeColor="background1"/>
+          <w:sz w:val="28"/>
+          <w:szCs w:val="28"/>
+        </w:rPr>
+      </w:pPr>
+      <w:r>
+        <w:rPr>
+          <w:rFonts w:ascii="Segoe UI" w:hAnsi="Segoe UI" w:cs="Segoe UI"/>
+          <w:color w:val="FFFFFF" w:themeColor="background1"/>
+          <w:sz w:val="28"/>
+          <w:szCs w:val="28"/>
+        </w:rPr>
+        <w:drawing>
+          <wp:anchor distT="0" distB="0" distL="114300" distR="114300" simplePos="0" relativeHeight="251658240" behindDoc="0" locked="0" layoutInCell="1" allowOverlap="1" wp14:anchorId="3374003D" wp14:editId="6B12E586">
+            <wp:simplePos x="0" y="0"/>
+            <wp:positionH relativeFrom="column">
+              <wp:posOffset>4076700</wp:posOffset>
+            </wp:positionH>
+            <wp:positionV relativeFrom="paragraph">
+              <wp:posOffset>17780</wp:posOffset>
+            </wp:positionV>
+            <wp:extent cx="695422" cy="885949"/>
+            <wp:effectExtent l="0" t="0" r="9525" b="9525"/>
+            <wp:wrapNone/>
+            <wp:docPr id="2" name="Picture 2"/>
+            <wp:cNvGraphicFramePr>
+              <a:graphicFrameLocks xmlns:a="http://schemas.openxmlformats.org/drawingml/2006/main" noChangeAspect="1"/>
+            </wp:cNvGraphicFramePr>
+            <a:graphic xmlns:a="http://schemas.openxmlformats.org/drawingml/2006/main">
+              <a:graphicData uri="http://schemas.openxmlformats.org/drawingml/2006/picture">
+                <pic:pic xmlns:pic="http://schemas.openxmlformats.org/drawingml/2006/picture">
+                  <pic:nvPicPr>
+                    <pic:cNvPr id="1" name=""/>
+                    <pic:cNvPicPr/>
+                  </pic:nvPicPr>
+                  <pic:blipFill>
+                    <a:blip r:embed="rId14">
+                      <a:extLst>
+                        <a:ext uri="{28A0092B-C50C-407E-A947-70E740481C1C}">
+                          <a14:useLocalDpi xmlns:a14="http://schemas.microsoft.com/office/drawing/2010/main" val="0"/>
+                        </a:ext>
+                      </a:extLst>
+                    </a:blip>
+                    <a:stretch>
+                      <a:fillRect/>
+                    </a:stretch>
+                  </pic:blipFill>
+                  <pic:spPr>
+                    <a:xfrm>
+                      <a:off x="0" y="0"/>
+                      <a:ext cx="695422" cy="885949"/>
+                    </a:xfrm>
+                    <a:prstGeom prst="rect">
+                      <a:avLst/>
+                    </a:prstGeom>
+                  </pic:spPr>
+                </pic:pic>
+              </a:graphicData>
+            </a:graphic>
+          </wp:anchor>
+        </w:drawing>
+      </w:r>
+      <w:r>
+        <w:rPr>
+          <w:rFonts w:ascii="Segoe UI" w:hAnsi="Segoe UI" w:cs="Segoe UI"/>
+          <w:color w:val="FFFFFF" w:themeColor="background1"/>
+          <w:sz w:val="28"/>
+          <w:szCs w:val="28"/>
+        </w:rPr>
+        <w:t>Health is displayed above the player model</w:t>
+      </w:r>
+    </w:p>
+    <w:p>
+      <w:pPr>
+        <w:jc w:val="both"/>
+        <w:rPr>
+          <w:rFonts w:ascii="Segoe UI" w:hAnsi="Segoe UI" w:cs="Segoe UI"/>
+          <w:color w:val="FFFFFF" w:themeColor="background1"/>
+          <w:sz w:val="28"/>
+          <w:szCs w:val="28"/>
+        </w:rPr>
+      </w:pPr>
+      <w:r>
+        <w:rPr>
+          <w:rFonts w:ascii="Segoe UI" w:hAnsi="Segoe UI" w:cs="Segoe UI"/>
+          <w:color w:val="FFFFFF" w:themeColor="background1"/>
+          <w:sz w:val="28"/>
+          <w:szCs w:val="28"/>
+        </w:rPr>
+        <w:t>Time is displayed in the top right</w:t>
+      </w:r>
+    </w:p>
+    <w:p>
+      <w:pPr>
+        <w:jc w:val="both"/>
+        <w:rPr>
+          <w:rFonts w:ascii="Segoe UI" w:hAnsi="Segoe UI" w:cs="Segoe UI"/>
+          <w:color w:val="FFFFFF" w:themeColor="background1"/>
+          <w:sz w:val="28"/>
+          <w:szCs w:val="28"/>
+        </w:rPr>
+      </w:pPr>
+      <w:r>
+        <w:rPr>
+          <w:rFonts w:ascii="Segoe UI" w:hAnsi="Segoe UI" w:cs="Segoe UI"/>
+          <w:color w:val="FFFFFF" w:themeColor="background1"/>
+          <w:sz w:val="28"/>
+          <w:szCs w:val="28"/>
+        </w:rPr>
+        <w:t>Score is displayed in the top left</w:t>
+      </w:r>
+    </w:p>
+    <w:p>
+      <w:pPr>
+        <w:jc w:val="both"/>
+        <w:rPr>
+          <w:rFonts w:ascii="Segoe UI" w:hAnsi="Segoe UI" w:cs="Segoe UI"/>
+          <w:color w:val="FFFFFF" w:themeColor="background1"/>
+          <w:sz w:val="28"/>
+          <w:szCs w:val="28"/>
+        </w:rPr>
+      </w:pPr>
+    </w:p>
+    <w:p>
+      <w:pPr>
+        <w:jc w:val="both"/>
+        <w:rPr>
+          <w:rFonts w:ascii="Segoe UI" w:hAnsi="Segoe UI" w:cs="Segoe UI"/>
+          <w:color w:val="FFFFFF" w:themeColor="background1"/>
+          <w:sz w:val="48"/>
+          <w:szCs w:val="48"/>
+        </w:rPr>
+      </w:pPr>
+      <w:proofErr w:type="spellStart"/>
+      <w:r>
+        <w:rPr>
+          <w:rFonts w:ascii="Segoe UI" w:hAnsi="Segoe UI" w:cs="Segoe UI"/>
+          <w:color w:val="FFFFFF" w:themeColor="background1"/>
+          <w:sz w:val="48"/>
+          <w:szCs w:val="48"/>
+        </w:rPr>
+        <w:t>Gamemodes</w:t>
+      </w:r>
+      <w:proofErr w:type="spellEnd"/>
+      <w:r>
+        <w:rPr>
+          <w:rFonts w:ascii="Segoe UI" w:hAnsi="Segoe UI" w:cs="Segoe UI"/>
+          <w:color w:val="FFFFFF" w:themeColor="background1"/>
+          <w:sz w:val="48"/>
+          <w:szCs w:val="48"/>
+        </w:rPr>
+        <w:t>:</w:t>
+      </w:r>
+    </w:p>
+    <w:p>
+      <w:pPr>
+        <w:jc w:val="both"/>
+        <w:rPr>
+          <w:rFonts w:ascii="Segoe UI" w:hAnsi="Segoe UI" w:cs="Segoe UI"/>
+          <w:color w:val="FFFFFF" w:themeColor="background1"/>
+          <w:sz w:val="28"/>
+          <w:szCs w:val="28"/>
+        </w:rPr>
+      </w:pPr>
+      <w:r>
+        <w:rPr>
+          <w:rFonts w:ascii="Segoe UI" w:hAnsi="Segoe UI" w:cs="Segoe UI"/>
+          <w:color w:val="FFFFFF" w:themeColor="background1"/>
+          <w:sz w:val="28"/>
+          <w:szCs w:val="28"/>
+        </w:rPr>
+        <w:t>DM – Get as many eliminations as poss</w:t>
+      </w:r>
       <w:bookmarkStart w:id="0" w:name="_GoBack"/>
       <w:bookmarkEnd w:id="0"/>
       <w:r>
@@ -1859,7 +2348,7 @@
           <w:sz w:val="28"/>
           <w:szCs w:val="28"/>
         </w:rPr>
-        <w:t>ight</w:t>
+        <w:t>ible within a certain time</w:t>
       </w:r>
     </w:p>
     <w:p>
@@ -1879,34 +2368,7 @@
           <w:sz w:val="28"/>
           <w:szCs w:val="28"/>
         </w:rPr>
-        <w:t xml:space="preserve">Shift </w:t>
-      </w:r>
-      <w:r>
-        <w:rPr>
-          <w:rFonts w:ascii="Segoe UI" w:hAnsi="Segoe UI" w:cs="Segoe UI"/>
-          <w:color w:val="FFFFFF" w:themeColor="background1"/>
-          <w:sz w:val="28"/>
-          <w:szCs w:val="28"/>
-        </w:rPr>
-        <w:t>–</w:t>
-      </w:r>
-      <w:r>
-        <w:rPr>
-          <w:rFonts w:ascii="Segoe UI" w:hAnsi="Segoe UI" w:cs="Segoe UI"/>
-          <w:color w:val="FFFFFF" w:themeColor="background1"/>
-          <w:sz w:val="28"/>
-          <w:szCs w:val="28"/>
-        </w:rPr>
-        <w:t xml:space="preserve"> Sprin</w:t>
-      </w:r>
-      <w:r>
-        <w:rPr>
-          <w:rFonts w:ascii="Segoe UI" w:hAnsi="Segoe UI" w:cs="Segoe UI"/>
-          <w:color w:val="FFFFFF" w:themeColor="background1"/>
-          <w:sz w:val="28"/>
-          <w:szCs w:val="28"/>
-        </w:rPr>
-        <w:t>t</w:t>
+        <w:t>SURVIVAL – Eliminate as many enemies as you can before being eliminated</w:t>
       </w:r>
     </w:p>
     <w:p>
@@ -1919,186 +2381,15 @@
           <w:szCs w:val="28"/>
         </w:rPr>
       </w:pPr>
-    </w:p>
-    <w:p>
-      <w:pPr>
-        <w:jc w:val="both"/>
-        <w:rPr>
-          <w:rFonts w:ascii="Segoe UI" w:hAnsi="Segoe UI" w:cs="Segoe UI"/>
-          <w:color w:val="FFFFFF" w:themeColor="background1"/>
-          <w:sz w:val="28"/>
-          <w:szCs w:val="28"/>
-        </w:rPr>
-      </w:pPr>
-      <w:r>
-        <w:rPr>
-          <w:rFonts w:ascii="Segoe UI" w:hAnsi="Segoe UI" w:cs="Segoe UI"/>
-          <w:color w:val="FFFFFF" w:themeColor="background1"/>
-          <w:sz w:val="28"/>
-          <w:szCs w:val="28"/>
-        </w:rPr>
-        <w:t>Mouse - Aim</w:t>
-      </w:r>
-    </w:p>
-    <w:p>
-      <w:pPr>
-        <w:jc w:val="both"/>
-        <w:rPr>
-          <w:rFonts w:ascii="Segoe UI" w:hAnsi="Segoe UI" w:cs="Segoe UI"/>
-          <w:color w:val="FFFFFF" w:themeColor="background1"/>
-          <w:sz w:val="28"/>
-          <w:szCs w:val="28"/>
-        </w:rPr>
-      </w:pPr>
-      <w:r>
-        <w:rPr>
-          <w:rFonts w:ascii="Segoe UI" w:hAnsi="Segoe UI" w:cs="Segoe UI"/>
-          <w:color w:val="FFFFFF" w:themeColor="background1"/>
-          <w:sz w:val="28"/>
-          <w:szCs w:val="28"/>
-        </w:rPr>
-        <w:t>Left Click (LMB) – Shoot</w:t>
-      </w:r>
-    </w:p>
-    <w:p>
-      <w:pPr>
-        <w:jc w:val="both"/>
-        <w:rPr>
-          <w:rFonts w:ascii="Segoe UI" w:hAnsi="Segoe UI" w:cs="Segoe UI"/>
-          <w:color w:val="FFFFFF" w:themeColor="background1"/>
-          <w:sz w:val="28"/>
-          <w:szCs w:val="28"/>
-        </w:rPr>
-      </w:pPr>
-      <w:r>
-        <w:rPr>
-          <w:rFonts w:ascii="Segoe UI" w:hAnsi="Segoe UI" w:cs="Segoe UI"/>
-          <w:color w:val="FFFFFF" w:themeColor="background1"/>
-          <w:sz w:val="28"/>
-          <w:szCs w:val="28"/>
-        </w:rPr>
-        <w:t>Right Click (RMB) – Shoot</w:t>
-      </w:r>
-    </w:p>
-    <w:p>
-      <w:pPr>
-        <w:jc w:val="both"/>
-        <w:rPr>
-          <w:rFonts w:ascii="Segoe UI" w:hAnsi="Segoe UI" w:cs="Segoe UI"/>
-          <w:color w:val="FFFFFF" w:themeColor="background1"/>
-          <w:sz w:val="28"/>
-          <w:szCs w:val="28"/>
-        </w:rPr>
-      </w:pPr>
-      <w:r>
-        <w:rPr>
-          <w:rFonts w:ascii="Segoe UI" w:hAnsi="Segoe UI" w:cs="Segoe UI"/>
-          <w:color w:val="FFFFFF" w:themeColor="background1"/>
-          <w:sz w:val="28"/>
-          <w:szCs w:val="28"/>
-        </w:rPr>
-        <w:t xml:space="preserve">Middle Click (MMB) </w:t>
-      </w:r>
-      <w:r>
-        <w:rPr>
-          <w:rFonts w:ascii="Segoe UI" w:hAnsi="Segoe UI" w:cs="Segoe UI"/>
-          <w:color w:val="FFFFFF" w:themeColor="background1"/>
-          <w:sz w:val="28"/>
-          <w:szCs w:val="28"/>
-        </w:rPr>
-        <w:t>–</w:t>
-      </w:r>
-      <w:r>
-        <w:rPr>
-          <w:rFonts w:ascii="Segoe UI" w:hAnsi="Segoe UI" w:cs="Segoe UI"/>
-          <w:color w:val="FFFFFF" w:themeColor="background1"/>
-          <w:sz w:val="28"/>
-          <w:szCs w:val="28"/>
-        </w:rPr>
-        <w:t xml:space="preserve"> Shoot</w:t>
-      </w:r>
-    </w:p>
-    <w:p>
-      <w:pPr>
-        <w:jc w:val="both"/>
-        <w:rPr>
-          <w:rFonts w:ascii="Segoe UI" w:hAnsi="Segoe UI" w:cs="Segoe UI"/>
-          <w:color w:val="FFFFFF" w:themeColor="background1"/>
-          <w:sz w:val="28"/>
-          <w:szCs w:val="28"/>
-        </w:rPr>
-      </w:pPr>
-      <w:r>
-        <w:rPr>
-          <w:rFonts w:ascii="Segoe UI" w:hAnsi="Segoe UI" w:cs="Segoe UI"/>
-          <w:i/>
-          <w:iCs/>
-          <w:color w:val="FFFFFF" w:themeColor="background1"/>
-          <w:sz w:val="28"/>
-          <w:szCs w:val="28"/>
-        </w:rPr>
-        <w:t xml:space="preserve">Insert </w:t>
-      </w:r>
-      <w:r>
-        <w:rPr>
-          <w:rFonts w:ascii="Segoe UI" w:hAnsi="Segoe UI" w:cs="Segoe UI"/>
-          <w:i/>
-          <w:iCs/>
-          <w:color w:val="FFFFFF" w:themeColor="background1"/>
-          <w:sz w:val="28"/>
-          <w:szCs w:val="28"/>
-        </w:rPr>
-        <w:t xml:space="preserve">Any Other </w:t>
-      </w:r>
-      <w:r>
-        <w:rPr>
-          <w:rFonts w:ascii="Segoe UI" w:hAnsi="Segoe UI" w:cs="Segoe UI"/>
-          <w:i/>
-          <w:iCs/>
-          <w:color w:val="FFFFFF" w:themeColor="background1"/>
-          <w:sz w:val="28"/>
-          <w:szCs w:val="28"/>
-        </w:rPr>
-        <w:t>Mouse Button Here</w:t>
-      </w:r>
-      <w:r>
-        <w:rPr>
-          <w:rFonts w:ascii="Segoe UI" w:hAnsi="Segoe UI" w:cs="Segoe UI"/>
-          <w:color w:val="FFFFFF" w:themeColor="background1"/>
-          <w:sz w:val="28"/>
-          <w:szCs w:val="28"/>
-        </w:rPr>
-        <w:t xml:space="preserve"> </w:t>
-      </w:r>
-      <w:r>
-        <w:rPr>
-          <w:rFonts w:ascii="Segoe UI" w:hAnsi="Segoe UI" w:cs="Segoe UI"/>
-          <w:color w:val="FFFFFF" w:themeColor="background1"/>
-          <w:sz w:val="28"/>
-          <w:szCs w:val="28"/>
-        </w:rPr>
-        <w:t>–</w:t>
-      </w:r>
-      <w:r>
-        <w:rPr>
-          <w:rFonts w:ascii="Segoe UI" w:hAnsi="Segoe UI" w:cs="Segoe UI"/>
-          <w:color w:val="FFFFFF" w:themeColor="background1"/>
-          <w:sz w:val="28"/>
-          <w:szCs w:val="28"/>
-        </w:rPr>
-        <w:t xml:space="preserve"> Shoot</w:t>
-      </w:r>
-    </w:p>
-    <w:p>
-      <w:pPr>
-        <w:jc w:val="both"/>
-        <w:rPr>
-          <w:rFonts w:ascii="Segoe UI" w:hAnsi="Segoe UI" w:cs="Segoe UI"/>
-          <w:color w:val="FFFFFF" w:themeColor="background1"/>
-          <w:sz w:val="28"/>
-          <w:szCs w:val="28"/>
-        </w:rPr>
-      </w:pPr>
+      <w:r>
+        <w:rPr>
+          <w:rFonts w:ascii="Segoe UI" w:hAnsi="Segoe UI" w:cs="Segoe UI"/>
+          <w:color w:val="FFFFFF" w:themeColor="background1"/>
+          <w:sz w:val="28"/>
+          <w:szCs w:val="28"/>
+        </w:rPr>
+        <w:t>SPREE – Eliminate all enemies as quickly as possible</w:t>
+      </w:r>
     </w:p>
     <w:p>
       <w:pPr>
@@ -2128,6 +2419,7 @@
           <w:sz w:val="48"/>
           <w:szCs w:val="48"/>
         </w:rPr>
+        <w:lastRenderedPageBreak/>
         <w:t xml:space="preserve">How to </w:t>
       </w:r>
       <w:r>
@@ -2306,15 +2598,17 @@
           <w:szCs w:val="48"/>
         </w:rPr>
       </w:pPr>
-      <w:r>
+    </w:p>
+    <w:p>
+      <w:pPr>
+        <w:jc w:val="both"/>
         <w:rPr>
           <w:rFonts w:ascii="Segoe UI" w:hAnsi="Segoe UI" w:cs="Segoe UI"/>
           <w:color w:val="FFFFFF" w:themeColor="background1"/>
           <w:sz w:val="48"/>
           <w:szCs w:val="48"/>
         </w:rPr>
-        <w:t>Community</w:t>
-      </w:r>
+      </w:pPr>
       <w:r>
         <w:rPr>
           <w:rFonts w:ascii="Segoe UI" w:hAnsi="Segoe UI" w:cs="Segoe UI"/>
@@ -2322,6 +2616,15 @@
           <w:sz w:val="48"/>
           <w:szCs w:val="48"/>
         </w:rPr>
+        <w:t>Community</w:t>
+      </w:r>
+      <w:r>
+        <w:rPr>
+          <w:rFonts w:ascii="Segoe UI" w:hAnsi="Segoe UI" w:cs="Segoe UI"/>
+          <w:color w:val="FFFFFF" w:themeColor="background1"/>
+          <w:sz w:val="48"/>
+          <w:szCs w:val="48"/>
+        </w:rPr>
         <w:t>:</w:t>
       </w:r>
     </w:p>
@@ -2335,7 +2638,7 @@
           <w:szCs w:val="28"/>
         </w:rPr>
       </w:pPr>
-      <w:hyperlink r:id="rId14" w:history="1">
+      <w:hyperlink r:id="rId15" w:history="1">
         <w:r>
           <w:rPr>
             <w:rStyle w:val="Hyperlink"/>
@@ -2353,7 +2656,27 @@
           <w:sz w:val="28"/>
           <w:szCs w:val="28"/>
         </w:rPr>
-        <w:t xml:space="preserve"> is our Github repo, if </w:t>
+        <w:t xml:space="preserve"> is our </w:t>
+      </w:r>
+      <w:proofErr w:type="spellStart"/>
+      <w:r>
+        <w:rPr>
+          <w:rFonts w:ascii="Segoe UI" w:hAnsi="Segoe UI" w:cs="Segoe UI"/>
+          <w:color w:val="FFFFFF" w:themeColor="background1"/>
+          <w:sz w:val="28"/>
+          <w:szCs w:val="28"/>
+        </w:rPr>
+        <w:t>Github</w:t>
+      </w:r>
+      <w:proofErr w:type="spellEnd"/>
+      <w:r>
+        <w:rPr>
+          <w:rFonts w:ascii="Segoe UI" w:hAnsi="Segoe UI" w:cs="Segoe UI"/>
+          <w:color w:val="FFFFFF" w:themeColor="background1"/>
+          <w:sz w:val="28"/>
+          <w:szCs w:val="28"/>
+        </w:rPr>
+        <w:t xml:space="preserve"> repo, if </w:t>
       </w:r>
       <w:r>
         <w:rPr>
@@ -2400,6 +2723,7 @@
         </w:rPr>
         <w:t xml:space="preserve"> in </w:t>
       </w:r>
+      <w:proofErr w:type="spellStart"/>
       <w:r>
         <w:rPr>
           <w:rFonts w:ascii="Segoe UI" w:hAnsi="Segoe UI" w:cs="Segoe UI"/>
@@ -2407,7 +2731,17 @@
           <w:sz w:val="28"/>
           <w:szCs w:val="28"/>
         </w:rPr>
-        <w:t xml:space="preserve">slo-mo </w:t>
+        <w:t>slo-mo</w:t>
+      </w:r>
+      <w:proofErr w:type="spellEnd"/>
+      <w:r>
+        <w:rPr>
+          <w:rFonts w:ascii="Segoe UI" w:hAnsi="Segoe UI" w:cs="Segoe UI"/>
+          <w:color w:val="00B0F0"/>
+          <w:sz w:val="28"/>
+          <w:szCs w:val="28"/>
+        </w:rPr>
+        <w:t xml:space="preserve"> </w:t>
       </w:r>
       <w:r>
         <w:rPr>
@@ -2447,19 +2781,70 @@
           <w:szCs w:val="28"/>
         </w:rPr>
       </w:pPr>
-      <w:r>
-        <w:rPr>
-          <w:rFonts w:ascii="Segoe UI" w:hAnsi="Segoe UI" w:cs="Segoe UI"/>
-          <w:color w:val="FFFFFF" w:themeColor="background1"/>
-          <w:sz w:val="28"/>
-          <w:szCs w:val="28"/>
-        </w:rPr>
-        <w:lastRenderedPageBreak/>
+    </w:p>
+    <w:p>
+      <w:pPr>
+        <w:jc w:val="both"/>
+        <w:rPr>
+          <w:rFonts w:ascii="Segoe UI" w:hAnsi="Segoe UI" w:cs="Segoe UI"/>
+          <w:color w:val="FFFFFF" w:themeColor="background1"/>
+          <w:sz w:val="28"/>
+          <w:szCs w:val="28"/>
+        </w:rPr>
+      </w:pPr>
+    </w:p>
+    <w:p>
+      <w:pPr>
+        <w:jc w:val="both"/>
+        <w:rPr>
+          <w:rFonts w:ascii="Segoe UI" w:hAnsi="Segoe UI" w:cs="Segoe UI"/>
+          <w:color w:val="FFFFFF" w:themeColor="background1"/>
+          <w:sz w:val="28"/>
+          <w:szCs w:val="28"/>
+        </w:rPr>
+      </w:pPr>
+    </w:p>
+    <w:p>
+      <w:pPr>
+        <w:jc w:val="both"/>
+        <w:rPr>
+          <w:rFonts w:ascii="Segoe UI" w:hAnsi="Segoe UI" w:cs="Segoe UI"/>
+          <w:color w:val="FFFFFF" w:themeColor="background1"/>
+          <w:sz w:val="28"/>
+          <w:szCs w:val="28"/>
+        </w:rPr>
+      </w:pPr>
+      <w:r>
+        <w:rPr>
+          <w:rFonts w:ascii="Segoe UI" w:hAnsi="Segoe UI" w:cs="Segoe UI"/>
+          <w:color w:val="FFFFFF" w:themeColor="background1"/>
+          <w:sz w:val="28"/>
+          <w:szCs w:val="28"/>
+        </w:rPr>
         <w:t xml:space="preserve">We don’t judge. </w:t>
       </w:r>
     </w:p>
     <w:p>
       <w:pPr>
+        <w:rPr>
+          <w:rFonts w:ascii="Segoe UI" w:hAnsi="Segoe UI" w:cs="Segoe UI"/>
+          <w:color w:val="FFFFFF" w:themeColor="background1"/>
+          <w:sz w:val="28"/>
+          <w:szCs w:val="28"/>
+        </w:rPr>
+      </w:pPr>
+      <w:r>
+        <w:rPr>
+          <w:rFonts w:ascii="Segoe UI" w:hAnsi="Segoe UI" w:cs="Segoe UI"/>
+          <w:color w:val="FFFFFF" w:themeColor="background1"/>
+          <w:sz w:val="28"/>
+          <w:szCs w:val="28"/>
+        </w:rPr>
+        <w:br w:type="page"/>
+      </w:r>
+    </w:p>
+    <w:p>
+      <w:pPr>
         <w:jc w:val="both"/>
         <w:rPr>
           <w:rFonts w:ascii="Segoe UI" w:hAnsi="Segoe UI" w:cs="Segoe UI"/>
@@ -2468,35 +2853,14 @@
           <w:szCs w:val="28"/>
         </w:rPr>
       </w:pPr>
-    </w:p>
-    <w:p>
-      <w:pPr>
-        <w:jc w:val="both"/>
-        <w:rPr>
-          <w:rFonts w:ascii="Segoe UI" w:hAnsi="Segoe UI" w:cs="Segoe UI"/>
-          <w:color w:val="FFFFFF" w:themeColor="background1"/>
-          <w:sz w:val="28"/>
-          <w:szCs w:val="28"/>
-        </w:rPr>
-      </w:pPr>
-    </w:p>
-    <w:p>
-      <w:pPr>
-        <w:jc w:val="both"/>
+      <w:r>
         <w:rPr>
           <w:rFonts w:ascii="Segoe UI" w:hAnsi="Segoe UI" w:cs="Segoe UI"/>
           <w:color w:val="FFFFFF" w:themeColor="background1"/>
           <w:sz w:val="48"/>
           <w:szCs w:val="48"/>
         </w:rPr>
-      </w:pPr>
-      <w:r>
-        <w:rPr>
-          <w:rFonts w:ascii="Segoe UI" w:hAnsi="Segoe UI" w:cs="Segoe UI"/>
-          <w:color w:val="FFFFFF" w:themeColor="background1"/>
-          <w:sz w:val="48"/>
-          <w:szCs w:val="48"/>
-        </w:rPr>
+        <w:lastRenderedPageBreak/>
         <w:t>Credits:</w:t>
       </w:r>
     </w:p>
@@ -2555,8 +2919,19 @@
           <w:sz w:val="28"/>
           <w:szCs w:val="28"/>
         </w:rPr>
-        <w:t>Daniel Su</w:t>
-      </w:r>
+        <w:t xml:space="preserve">Daniel </w:t>
+      </w:r>
+      <w:proofErr w:type="spellStart"/>
+      <w:r>
+        <w:rPr>
+          <w:rFonts w:ascii="Segoe UI" w:hAnsi="Segoe UI" w:cs="Segoe UI"/>
+          <w:color w:val="00A0FF"/>
+          <w:sz w:val="28"/>
+          <w:szCs w:val="28"/>
+        </w:rPr>
+        <w:t>Su</w:t>
+      </w:r>
+      <w:proofErr w:type="spellEnd"/>
       <w:r>
         <w:rPr>
           <w:rFonts w:ascii="Segoe UI" w:hAnsi="Segoe UI" w:cs="Segoe UI"/>
@@ -3119,7 +3494,7 @@
   <w:style w:type="paragraph" w:default="1" w:styleId="Normal">
     <w:name w:val="Normal"/>
     <w:qFormat/>
-    <w:rsid w:val="00A363AD"/>
+    <w:rsid w:val="009C0CAD"/>
   </w:style>
   <w:style w:type="character" w:default="1" w:styleId="DefaultParagraphFont">
     <w:name w:val="Default Paragraph Font"/>
@@ -3557,7 +3932,7 @@
 </file>
 
 <file path=customXml/itemProps1.xml><?xml version="1.0" encoding="utf-8"?>
-<ds:datastoreItem xmlns:ds="http://schemas.openxmlformats.org/officeDocument/2006/customXml" ds:itemID="{24B1B5C0-CA6C-4D49-A6D0-39FCD1A353EF}">
+<ds:datastoreItem xmlns:ds="http://schemas.openxmlformats.org/officeDocument/2006/customXml" ds:itemID="{9942834D-8451-4F2B-BC52-6439A67D2493}">
   <ds:schemaRefs>
     <ds:schemaRef ds:uri="http://schemas.openxmlformats.org/officeDocument/2006/bibliography"/>
   </ds:schemaRefs>

</xml_diff>